<commit_message>
refactored QueryParser, has now a QueryBodyCreator added more tests for queryParser
</commit_message>
<xml_diff>
--- a/Linq.UnitTests/ParsingTest/ExpressionTrees/ExpressionTree_Grammar.docx
+++ b/Linq.UnitTests/ParsingTest/ExpressionTrees/ExpressionTree_Grammar.docx
@@ -570,7 +570,13 @@
               <w:rPr>
                 <w:rFonts w:ascii="Courier New" w:hAnsi="Courier New" w:cs="Courier New"/>
               </w:rPr>
-              <w:t>PotentialPromIdentifier</w:t>
+              <w:t>PotentialF</w:t>
+            </w:r>
+            <w:r>
+              <w:rPr>
+                <w:rFonts w:ascii="Courier New" w:hAnsi="Courier New" w:cs="Courier New"/>
+              </w:rPr>
+              <w:t>romIdentifier</w:t>
             </w:r>
             <w:proofErr w:type="spellEnd"/>
             <w:r>

</xml_diff>

<commit_message>
Moved QueryTestBase to StructureTest namespace Updated ExpressionTree_Grammar.docx to include support for Distinct
</commit_message>
<xml_diff>
--- a/Linq.UnitTests/ParsingTest/ExpressionTrees/ExpressionTree_Grammar.docx
+++ b/Linq.UnitTests/ParsingTest/ExpressionTrees/ExpressionTree_Grammar.docx
@@ -464,6 +464,24 @@
             </w:r>
             <w:proofErr w:type="spellEnd"/>
           </w:p>
+          <w:p>
+            <w:pPr>
+              <w:pStyle w:val="ListParagraph"/>
+              <w:numPr>
+                <w:ilvl w:val="0"/>
+                <w:numId w:val="1"/>
+              </w:numPr>
+              <w:rPr>
+                <w:rFonts w:ascii="Courier New" w:hAnsi="Courier New" w:cs="Courier New"/>
+              </w:rPr>
+            </w:pPr>
+            <w:r>
+              <w:rPr>
+                <w:rFonts w:ascii="Courier New" w:hAnsi="Courier New" w:cs="Courier New"/>
+              </w:rPr>
+              <w:t>Distinct</w:t>
+            </w:r>
+          </w:p>
         </w:tc>
         <w:tc>
           <w:tcPr>
@@ -659,6 +677,19 @@
                 <w:rFonts w:ascii="Courier New" w:hAnsi="Courier New" w:cs="Courier New"/>
               </w:rPr>
               <w:t xml:space="preserve"> = {}</w:t>
+            </w:r>
+          </w:p>
+          <w:p>
+            <w:pPr>
+              <w:rPr>
+                <w:rFonts w:ascii="Courier New" w:hAnsi="Courier New" w:cs="Courier New"/>
+              </w:rPr>
+            </w:pPr>
+            <w:r>
+              <w:rPr>
+                <w:rFonts w:ascii="Courier New" w:hAnsi="Courier New" w:cs="Courier New"/>
+              </w:rPr>
+              <w:t>Distinct = false</w:t>
             </w:r>
           </w:p>
         </w:tc>
@@ -827,6 +858,24 @@
             </w:r>
             <w:proofErr w:type="spellEnd"/>
           </w:p>
+          <w:p>
+            <w:pPr>
+              <w:pStyle w:val="ListParagraph"/>
+              <w:numPr>
+                <w:ilvl w:val="0"/>
+                <w:numId w:val="1"/>
+              </w:numPr>
+              <w:rPr>
+                <w:rFonts w:ascii="Courier New" w:hAnsi="Courier New" w:cs="Courier New"/>
+              </w:rPr>
+            </w:pPr>
+            <w:r>
+              <w:rPr>
+                <w:rFonts w:ascii="Courier New" w:hAnsi="Courier New" w:cs="Courier New"/>
+              </w:rPr>
+              <w:t>Distinct</w:t>
+            </w:r>
+          </w:p>
         </w:tc>
         <w:tc>
           <w:tcPr>
@@ -1042,6 +1091,19 @@
               <w:t>we.OrderExpressions</w:t>
             </w:r>
             <w:proofErr w:type="spellEnd"/>
+          </w:p>
+          <w:p>
+            <w:pPr>
+              <w:rPr>
+                <w:rFonts w:ascii="Courier New" w:hAnsi="Courier New" w:cs="Courier New"/>
+              </w:rPr>
+            </w:pPr>
+            <w:r>
+              <w:rPr>
+                <w:rFonts w:ascii="Courier New" w:hAnsi="Courier New" w:cs="Courier New"/>
+              </w:rPr>
+              <w:t>Distinct = false</w:t>
+            </w:r>
           </w:p>
         </w:tc>
       </w:tr>
@@ -1159,6 +1221,7 @@
               <w:rPr>
                 <w:rFonts w:ascii="Courier New" w:hAnsi="Courier New" w:cs="Courier New"/>
               </w:rPr>
+              <w:lastRenderedPageBreak/>
               <w:t>WhereExpressions</w:t>
             </w:r>
             <w:proofErr w:type="spellEnd"/>
@@ -1205,10 +1268,27 @@
               <w:rPr>
                 <w:rFonts w:ascii="Courier New" w:hAnsi="Courier New" w:cs="Courier New"/>
               </w:rPr>
-              <w:lastRenderedPageBreak/>
               <w:t>OrderExpressions</w:t>
             </w:r>
             <w:proofErr w:type="spellEnd"/>
+          </w:p>
+          <w:p>
+            <w:pPr>
+              <w:pStyle w:val="ListParagraph"/>
+              <w:numPr>
+                <w:ilvl w:val="0"/>
+                <w:numId w:val="1"/>
+              </w:numPr>
+              <w:rPr>
+                <w:rFonts w:ascii="Courier New" w:hAnsi="Courier New" w:cs="Courier New"/>
+              </w:rPr>
+            </w:pPr>
+            <w:r>
+              <w:rPr>
+                <w:rFonts w:ascii="Courier New" w:hAnsi="Courier New" w:cs="Courier New"/>
+              </w:rPr>
+              <w:t>Distinct</w:t>
+            </w:r>
           </w:p>
         </w:tc>
         <w:tc>
@@ -1227,23 +1307,29 @@
                 <w:rFonts w:ascii="Courier New" w:hAnsi="Courier New" w:cs="Courier New"/>
               </w:rPr>
               <w:lastRenderedPageBreak/>
-              <w:t>SelectManyExpression</w:t>
-            </w:r>
-            <w:proofErr w:type="spellEnd"/>
-            <w:r>
-              <w:rPr>
-                <w:rFonts w:ascii="Courier New" w:hAnsi="Courier New" w:cs="Courier New"/>
-              </w:rPr>
-              <w:t xml:space="preserve"> </w:t>
-            </w:r>
-            <w:proofErr w:type="spellStart"/>
-            <w:r>
-              <w:rPr>
-                <w:rFonts w:ascii="Courier New" w:hAnsi="Courier New" w:cs="Courier New"/>
-              </w:rPr>
-              <w:t>sm</w:t>
-            </w:r>
-            <w:proofErr w:type="spellEnd"/>
+              <w:t>DistinctExpression</w:t>
+            </w:r>
+            <w:proofErr w:type="spellEnd"/>
+            <w:r>
+              <w:rPr>
+                <w:rFonts w:ascii="Courier New" w:hAnsi="Courier New" w:cs="Courier New"/>
+              </w:rPr>
+              <w:t>(</w:t>
+            </w:r>
+            <w:proofErr w:type="spellStart"/>
+            <w:r>
+              <w:rPr>
+                <w:rFonts w:ascii="Courier New" w:hAnsi="Courier New" w:cs="Courier New"/>
+              </w:rPr>
+              <w:t>TopLevel</w:t>
+            </w:r>
+            <w:proofErr w:type="spellEnd"/>
+            <w:r>
+              <w:rPr>
+                <w:rFonts w:ascii="Courier New" w:hAnsi="Courier New" w:cs="Courier New"/>
+              </w:rPr>
+              <w:t>) de</w:t>
+            </w:r>
           </w:p>
           <w:p>
             <w:pPr>
@@ -1282,7 +1368,13 @@
               <w:rPr>
                 <w:rFonts w:ascii="Courier New" w:hAnsi="Courier New" w:cs="Courier New"/>
               </w:rPr>
-              <w:t>sm.FromExpressions</w:t>
+              <w:t>de</w:t>
+            </w:r>
+            <w:r>
+              <w:rPr>
+                <w:rFonts w:ascii="Courier New" w:hAnsi="Courier New" w:cs="Courier New"/>
+              </w:rPr>
+              <w:t>.FromExpressions</w:t>
             </w:r>
             <w:proofErr w:type="spellEnd"/>
           </w:p>
@@ -1311,7 +1403,13 @@
               <w:rPr>
                 <w:rFonts w:ascii="Courier New" w:hAnsi="Courier New" w:cs="Courier New"/>
               </w:rPr>
-              <w:t>sm.FromIdentifiers</w:t>
+              <w:t>de</w:t>
+            </w:r>
+            <w:r>
+              <w:rPr>
+                <w:rFonts w:ascii="Courier New" w:hAnsi="Courier New" w:cs="Courier New"/>
+              </w:rPr>
+              <w:t>.FromIdentifiers</w:t>
             </w:r>
             <w:proofErr w:type="spellEnd"/>
           </w:p>
@@ -1340,7 +1438,13 @@
               <w:rPr>
                 <w:rFonts w:ascii="Courier New" w:hAnsi="Courier New" w:cs="Courier New"/>
               </w:rPr>
-              <w:t>sm.WhereExpressions</w:t>
+              <w:t>de</w:t>
+            </w:r>
+            <w:r>
+              <w:rPr>
+                <w:rFonts w:ascii="Courier New" w:hAnsi="Courier New" w:cs="Courier New"/>
+              </w:rPr>
+              <w:t>.WhereExpressions</w:t>
             </w:r>
             <w:proofErr w:type="spellEnd"/>
           </w:p>
@@ -1375,7 +1479,13 @@
               <w:rPr>
                 <w:rFonts w:ascii="Courier New" w:hAnsi="Courier New" w:cs="Courier New"/>
               </w:rPr>
-              <w:t>sm.ProjExpressions</w:t>
+              <w:t>de</w:t>
+            </w:r>
+            <w:r>
+              <w:rPr>
+                <w:rFonts w:ascii="Courier New" w:hAnsi="Courier New" w:cs="Courier New"/>
+              </w:rPr>
+              <w:t>.ProjExpressions</w:t>
             </w:r>
             <w:proofErr w:type="spellEnd"/>
           </w:p>
@@ -1404,9 +1514,28 @@
               <w:rPr>
                 <w:rFonts w:ascii="Courier New" w:hAnsi="Courier New" w:cs="Courier New"/>
               </w:rPr>
-              <w:t>sm.OrderExpressions</w:t>
-            </w:r>
-            <w:proofErr w:type="spellEnd"/>
+              <w:t>de</w:t>
+            </w:r>
+            <w:r>
+              <w:rPr>
+                <w:rFonts w:ascii="Courier New" w:hAnsi="Courier New" w:cs="Courier New"/>
+              </w:rPr>
+              <w:t>.OrderExpressions</w:t>
+            </w:r>
+            <w:proofErr w:type="spellEnd"/>
+          </w:p>
+          <w:p>
+            <w:pPr>
+              <w:rPr>
+                <w:rFonts w:ascii="Courier New" w:hAnsi="Courier New" w:cs="Courier New"/>
+              </w:rPr>
+            </w:pPr>
+            <w:r>
+              <w:rPr>
+                <w:rFonts w:ascii="Courier New" w:hAnsi="Courier New" w:cs="Courier New"/>
+              </w:rPr>
+              <w:t>Distinct = true</w:t>
+            </w:r>
           </w:p>
         </w:tc>
       </w:tr>
@@ -1575,6 +1704,24 @@
             </w:r>
             <w:proofErr w:type="spellEnd"/>
           </w:p>
+          <w:p>
+            <w:pPr>
+              <w:pStyle w:val="ListParagraph"/>
+              <w:numPr>
+                <w:ilvl w:val="0"/>
+                <w:numId w:val="1"/>
+              </w:numPr>
+              <w:rPr>
+                <w:rFonts w:ascii="Courier New" w:hAnsi="Courier New" w:cs="Courier New"/>
+              </w:rPr>
+            </w:pPr>
+            <w:r>
+              <w:rPr>
+                <w:rFonts w:ascii="Courier New" w:hAnsi="Courier New" w:cs="Courier New"/>
+              </w:rPr>
+              <w:t>Distinct</w:t>
+            </w:r>
+          </w:p>
         </w:tc>
         <w:tc>
           <w:tcPr>
@@ -1591,29 +1738,9 @@
               <w:rPr>
                 <w:rFonts w:ascii="Courier New" w:hAnsi="Courier New" w:cs="Courier New"/>
               </w:rPr>
-              <w:t>OrderByExpression</w:t>
-            </w:r>
-            <w:proofErr w:type="spellEnd"/>
-            <w:r>
-              <w:rPr>
-                <w:rFonts w:ascii="Courier New" w:hAnsi="Courier New" w:cs="Courier New"/>
-              </w:rPr>
-              <w:t>(</w:t>
-            </w:r>
-            <w:proofErr w:type="spellStart"/>
-            <w:r>
-              <w:rPr>
-                <w:rFonts w:ascii="Courier New" w:hAnsi="Courier New" w:cs="Courier New"/>
-              </w:rPr>
-              <w:t>TopLevel</w:t>
-            </w:r>
-            <w:proofErr w:type="spellEnd"/>
-            <w:r>
-              <w:rPr>
-                <w:rFonts w:ascii="Courier New" w:hAnsi="Courier New" w:cs="Courier New"/>
-              </w:rPr>
-              <w:t>)</w:t>
-            </w:r>
+              <w:t>SelectManyExpression</w:t>
+            </w:r>
+            <w:proofErr w:type="spellEnd"/>
             <w:r>
               <w:rPr>
                 <w:rFonts w:ascii="Courier New" w:hAnsi="Courier New" w:cs="Courier New"/>
@@ -1625,7 +1752,7 @@
               <w:rPr>
                 <w:rFonts w:ascii="Courier New" w:hAnsi="Courier New" w:cs="Courier New"/>
               </w:rPr>
-              <w:t>oe</w:t>
+              <w:t>sm</w:t>
             </w:r>
             <w:proofErr w:type="spellEnd"/>
           </w:p>
@@ -1788,9 +1915,22 @@
               <w:rPr>
                 <w:rFonts w:ascii="Courier New" w:hAnsi="Courier New" w:cs="Courier New"/>
               </w:rPr>
-              <w:t>oe.OrderExpressions</w:t>
-            </w:r>
-            <w:proofErr w:type="spellEnd"/>
+              <w:t>sm.OrderExpressions</w:t>
+            </w:r>
+            <w:proofErr w:type="spellEnd"/>
+          </w:p>
+          <w:p>
+            <w:pPr>
+              <w:rPr>
+                <w:rFonts w:ascii="Courier New" w:hAnsi="Courier New" w:cs="Courier New"/>
+              </w:rPr>
+            </w:pPr>
+            <w:r>
+              <w:rPr>
+                <w:rFonts w:ascii="Courier New" w:hAnsi="Courier New" w:cs="Courier New"/>
+              </w:rPr>
+              <w:t>Distinct = false</w:t>
+            </w:r>
           </w:p>
         </w:tc>
       </w:tr>
@@ -1805,12 +1945,50 @@
                 <w:rFonts w:ascii="Courier New" w:hAnsi="Courier New" w:cs="Courier New"/>
               </w:rPr>
             </w:pPr>
-            <w:proofErr w:type="spellStart"/>
-            <w:r>
-              <w:rPr>
-                <w:rFonts w:ascii="Courier New" w:hAnsi="Courier New" w:cs="Courier New"/>
-              </w:rPr>
-              <w:t>SelectExpression</w:t>
+            <w:r>
+              <w:rPr>
+                <w:rFonts w:ascii="Courier New" w:hAnsi="Courier New" w:cs="Courier New"/>
+              </w:rPr>
+              <w:t>Source</w:t>
+            </w:r>
+          </w:p>
+          <w:p>
+            <w:pPr>
+              <w:pStyle w:val="ListParagraph"/>
+              <w:numPr>
+                <w:ilvl w:val="0"/>
+                <w:numId w:val="4"/>
+              </w:numPr>
+              <w:rPr>
+                <w:rFonts w:ascii="Courier New" w:hAnsi="Courier New" w:cs="Courier New"/>
+              </w:rPr>
+            </w:pPr>
+            <w:proofErr w:type="spellStart"/>
+            <w:r>
+              <w:rPr>
+                <w:rFonts w:ascii="Courier New" w:hAnsi="Courier New" w:cs="Courier New"/>
+              </w:rPr>
+              <w:t>TopLevel</w:t>
+            </w:r>
+            <w:proofErr w:type="spellEnd"/>
+          </w:p>
+          <w:p>
+            <w:pPr>
+              <w:pStyle w:val="ListParagraph"/>
+              <w:numPr>
+                <w:ilvl w:val="0"/>
+                <w:numId w:val="4"/>
+              </w:numPr>
+              <w:rPr>
+                <w:rFonts w:ascii="Courier New" w:hAnsi="Courier New" w:cs="Courier New"/>
+              </w:rPr>
+            </w:pPr>
+            <w:proofErr w:type="spellStart"/>
+            <w:r>
+              <w:rPr>
+                <w:rFonts w:ascii="Courier New" w:hAnsi="Courier New" w:cs="Courier New"/>
+              </w:rPr>
+              <w:t>PotentialFromIdentifier</w:t>
             </w:r>
             <w:proofErr w:type="spellEnd"/>
           </w:p>
@@ -1919,6 +2097,24 @@
               <w:t>OrderExpressions</w:t>
             </w:r>
             <w:proofErr w:type="spellEnd"/>
+          </w:p>
+          <w:p>
+            <w:pPr>
+              <w:pStyle w:val="ListParagraph"/>
+              <w:numPr>
+                <w:ilvl w:val="0"/>
+                <w:numId w:val="1"/>
+              </w:numPr>
+              <w:rPr>
+                <w:rFonts w:ascii="Courier New" w:hAnsi="Courier New" w:cs="Courier New"/>
+              </w:rPr>
+            </w:pPr>
+            <w:r>
+              <w:rPr>
+                <w:rFonts w:ascii="Courier New" w:hAnsi="Courier New" w:cs="Courier New"/>
+              </w:rPr>
+              <w:t>Distinct</w:t>
+            </w:r>
           </w:p>
         </w:tc>
         <w:tc>
@@ -1931,67 +2127,49 @@
                 <w:rFonts w:ascii="Courier New" w:hAnsi="Courier New" w:cs="Courier New"/>
               </w:rPr>
             </w:pPr>
-            <w:r>
-              <w:rPr>
-                <w:rFonts w:ascii="Courier New" w:hAnsi="Courier New" w:cs="Courier New"/>
-              </w:rPr>
-              <w:t>Source(</w:t>
-            </w:r>
-            <w:r>
-              <w:rPr>
-                <w:rFonts w:ascii="Courier New" w:hAnsi="Courier New" w:cs="Courier New"/>
-              </w:rPr>
-              <w:t xml:space="preserve">false, </w:t>
-            </w:r>
-            <w:proofErr w:type="spellStart"/>
-            <w:r>
-              <w:rPr>
-                <w:rFonts w:ascii="Courier New" w:hAnsi="Courier New" w:cs="Courier New"/>
-              </w:rPr>
-              <w:t>ue.Operand.Parameter</w:t>
-            </w:r>
-            <w:proofErr w:type="spellEnd"/>
-            <w:r>
-              <w:rPr>
-                <w:rFonts w:ascii="Courier New" w:hAnsi="Courier New" w:cs="Courier New"/>
-              </w:rPr>
-              <w:t>[0]</w:t>
-            </w:r>
-            <w:r>
-              <w:rPr>
-                <w:rFonts w:ascii="Courier New" w:hAnsi="Courier New" w:cs="Courier New"/>
-              </w:rPr>
-              <w:t>) source</w:t>
-            </w:r>
-          </w:p>
-          <w:p>
-            <w:pPr>
-              <w:rPr>
-                <w:rFonts w:ascii="Courier New" w:hAnsi="Courier New" w:cs="Courier New"/>
-              </w:rPr>
-            </w:pPr>
-            <w:proofErr w:type="spellStart"/>
-            <w:r>
-              <w:rPr>
-                <w:rFonts w:ascii="Courier New" w:hAnsi="Courier New" w:cs="Courier New"/>
-              </w:rPr>
-              <w:t>UnaryExpression</w:t>
-            </w:r>
-            <w:proofErr w:type="spellEnd"/>
-            <w:r>
-              <w:rPr>
-                <w:rFonts w:ascii="Courier New" w:hAnsi="Courier New" w:cs="Courier New"/>
-              </w:rPr>
-              <w:t xml:space="preserve"> </w:t>
-            </w:r>
-            <w:proofErr w:type="spellStart"/>
-            <w:r>
-              <w:rPr>
-                <w:rFonts w:ascii="Courier New" w:hAnsi="Courier New" w:cs="Courier New"/>
-              </w:rPr>
-              <w:t>ue</w:t>
-            </w:r>
-            <w:proofErr w:type="spellEnd"/>
+            <w:proofErr w:type="spellStart"/>
+            <w:r>
+              <w:rPr>
+                <w:rFonts w:ascii="Courier New" w:hAnsi="Courier New" w:cs="Courier New"/>
+              </w:rPr>
+              <w:t>OrderByExpression</w:t>
+            </w:r>
+            <w:proofErr w:type="spellEnd"/>
+            <w:r>
+              <w:rPr>
+                <w:rFonts w:ascii="Courier New" w:hAnsi="Courier New" w:cs="Courier New"/>
+              </w:rPr>
+              <w:t>(</w:t>
+            </w:r>
+            <w:proofErr w:type="spellStart"/>
+            <w:r>
+              <w:rPr>
+                <w:rFonts w:ascii="Courier New" w:hAnsi="Courier New" w:cs="Courier New"/>
+              </w:rPr>
+              <w:t>TopLevel</w:t>
+            </w:r>
+            <w:proofErr w:type="spellEnd"/>
+            <w:r>
+              <w:rPr>
+                <w:rFonts w:ascii="Courier New" w:hAnsi="Courier New" w:cs="Courier New"/>
+              </w:rPr>
+              <w:t xml:space="preserve">) </w:t>
+            </w:r>
+            <w:proofErr w:type="spellStart"/>
+            <w:r>
+              <w:rPr>
+                <w:rFonts w:ascii="Courier New" w:hAnsi="Courier New" w:cs="Courier New"/>
+              </w:rPr>
+              <w:t>oe</w:t>
+            </w:r>
+            <w:proofErr w:type="spellEnd"/>
+          </w:p>
+          <w:p>
+            <w:pPr>
+              <w:rPr>
+                <w:rFonts w:ascii="Courier New" w:hAnsi="Courier New" w:cs="Courier New"/>
+              </w:rPr>
+            </w:pPr>
           </w:p>
         </w:tc>
         <w:tc>
@@ -2023,7 +2201,7 @@
               <w:rPr>
                 <w:rFonts w:ascii="Courier New" w:hAnsi="Courier New" w:cs="Courier New"/>
               </w:rPr>
-              <w:t>source.FromExpressions</w:t>
+              <w:t>sm.FromExpressions</w:t>
             </w:r>
             <w:proofErr w:type="spellEnd"/>
           </w:p>
@@ -2052,7 +2230,7 @@
               <w:rPr>
                 <w:rFonts w:ascii="Courier New" w:hAnsi="Courier New" w:cs="Courier New"/>
               </w:rPr>
-              <w:t>source.FromIdentifiers</w:t>
+              <w:t>sm.FromIdentifiers</w:t>
             </w:r>
             <w:proofErr w:type="spellEnd"/>
           </w:p>
@@ -2074,47 +2252,6 @@
               <w:rPr>
                 <w:rFonts w:ascii="Courier New" w:hAnsi="Courier New" w:cs="Courier New"/>
               </w:rPr>
-              <w:t xml:space="preserve"> =</w:t>
-            </w:r>
-            <w:r>
-              <w:rPr>
-                <w:rFonts w:ascii="Courier New" w:hAnsi="Courier New" w:cs="Courier New"/>
-              </w:rPr>
-              <w:t xml:space="preserve"> </w:t>
-            </w:r>
-            <w:proofErr w:type="spellStart"/>
-            <w:r>
-              <w:rPr>
-                <w:rFonts w:ascii="Courier New" w:hAnsi="Courier New" w:cs="Courier New"/>
-              </w:rPr>
-              <w:t>source.WhereExpressions</w:t>
-            </w:r>
-            <w:proofErr w:type="spellEnd"/>
-          </w:p>
-          <w:p>
-            <w:pPr>
-              <w:rPr>
-                <w:rFonts w:ascii="Courier New" w:hAnsi="Courier New" w:cs="Courier New"/>
-              </w:rPr>
-            </w:pPr>
-            <w:proofErr w:type="spellStart"/>
-            <w:r>
-              <w:rPr>
-                <w:rFonts w:ascii="Courier New" w:hAnsi="Courier New" w:cs="Courier New"/>
-              </w:rPr>
-              <w:t>ProjExpr</w:t>
-            </w:r>
-            <w:r>
-              <w:rPr>
-                <w:rFonts w:ascii="Courier New" w:hAnsi="Courier New" w:cs="Courier New"/>
-              </w:rPr>
-              <w:t>essions</w:t>
-            </w:r>
-            <w:proofErr w:type="spellEnd"/>
-            <w:r>
-              <w:rPr>
-                <w:rFonts w:ascii="Courier New" w:hAnsi="Courier New" w:cs="Courier New"/>
-              </w:rPr>
               <w:t xml:space="preserve"> = </w:t>
             </w:r>
             <w:proofErr w:type="spellStart"/>
@@ -2122,35 +2259,44 @@
               <w:rPr>
                 <w:rFonts w:ascii="Courier New" w:hAnsi="Courier New" w:cs="Courier New"/>
               </w:rPr>
-              <w:t>source.ProjExpressions</w:t>
-            </w:r>
-            <w:proofErr w:type="spellEnd"/>
-            <w:r>
-              <w:rPr>
-                <w:rFonts w:ascii="Courier New" w:hAnsi="Courier New" w:cs="Courier New"/>
-              </w:rPr>
-              <w:t xml:space="preserve"> + </w:t>
-            </w:r>
-            <w:r>
-              <w:rPr>
-                <w:rFonts w:ascii="Courier New" w:hAnsi="Courier New" w:cs="Courier New"/>
-              </w:rPr>
-              <w:t>{</w:t>
-            </w:r>
-            <w:proofErr w:type="spellStart"/>
-            <w:r>
-              <w:rPr>
-                <w:rFonts w:ascii="Courier New" w:hAnsi="Courier New" w:cs="Courier New"/>
-              </w:rPr>
-              <w:t>ue.Operand</w:t>
-            </w:r>
-            <w:proofErr w:type="spellEnd"/>
-            <w:r>
-              <w:rPr>
-                <w:rFonts w:ascii="Courier New" w:hAnsi="Courier New" w:cs="Courier New"/>
-              </w:rPr>
-              <w:t>}</w:t>
-            </w:r>
+              <w:t>sm.WhereExpressions</w:t>
+            </w:r>
+            <w:proofErr w:type="spellEnd"/>
+          </w:p>
+          <w:p>
+            <w:pPr>
+              <w:rPr>
+                <w:rFonts w:ascii="Courier New" w:hAnsi="Courier New" w:cs="Courier New"/>
+              </w:rPr>
+            </w:pPr>
+            <w:proofErr w:type="spellStart"/>
+            <w:r>
+              <w:rPr>
+                <w:rFonts w:ascii="Courier New" w:hAnsi="Courier New" w:cs="Courier New"/>
+              </w:rPr>
+              <w:t>ProjExpression</w:t>
+            </w:r>
+            <w:r>
+              <w:rPr>
+                <w:rFonts w:ascii="Courier New" w:hAnsi="Courier New" w:cs="Courier New"/>
+              </w:rPr>
+              <w:t>s</w:t>
+            </w:r>
+            <w:proofErr w:type="spellEnd"/>
+            <w:r>
+              <w:rPr>
+                <w:rFonts w:ascii="Courier New" w:hAnsi="Courier New" w:cs="Courier New"/>
+              </w:rPr>
+              <w:t xml:space="preserve"> = </w:t>
+            </w:r>
+            <w:proofErr w:type="spellStart"/>
+            <w:r>
+              <w:rPr>
+                <w:rFonts w:ascii="Courier New" w:hAnsi="Courier New" w:cs="Courier New"/>
+              </w:rPr>
+              <w:t>sm.ProjExpressions</w:t>
+            </w:r>
+            <w:proofErr w:type="spellEnd"/>
           </w:p>
           <w:p>
             <w:pPr>
@@ -2177,9 +2323,22 @@
               <w:rPr>
                 <w:rFonts w:ascii="Courier New" w:hAnsi="Courier New" w:cs="Courier New"/>
               </w:rPr>
-              <w:t>source.OrderExpressions</w:t>
-            </w:r>
-            <w:proofErr w:type="spellEnd"/>
+              <w:t>oe.OrderExpressions</w:t>
+            </w:r>
+            <w:proofErr w:type="spellEnd"/>
+          </w:p>
+          <w:p>
+            <w:pPr>
+              <w:rPr>
+                <w:rFonts w:ascii="Courier New" w:hAnsi="Courier New" w:cs="Courier New"/>
+              </w:rPr>
+            </w:pPr>
+            <w:r>
+              <w:rPr>
+                <w:rFonts w:ascii="Courier New" w:hAnsi="Courier New" w:cs="Courier New"/>
+              </w:rPr>
+              <w:t>Distinct = false</w:t>
+            </w:r>
           </w:p>
         </w:tc>
       </w:tr>
@@ -2199,7 +2358,7 @@
               <w:rPr>
                 <w:rFonts w:ascii="Courier New" w:hAnsi="Courier New" w:cs="Courier New"/>
               </w:rPr>
-              <w:t>SelectManyExpression</w:t>
+              <w:t>SelectExpression</w:t>
             </w:r>
             <w:proofErr w:type="spellEnd"/>
           </w:p>
@@ -2324,19 +2483,33 @@
               <w:rPr>
                 <w:rFonts w:ascii="Courier New" w:hAnsi="Courier New" w:cs="Courier New"/>
               </w:rPr>
-              <w:t>Source(false,</w:t>
-            </w:r>
-            <w:r>
-              <w:rPr>
-                <w:rFonts w:ascii="Courier New" w:hAnsi="Courier New" w:cs="Courier New"/>
-              </w:rPr>
-              <w:t xml:space="preserve"> ue2.Operand.Parameters[0]</w:t>
-            </w:r>
-            <w:r>
-              <w:rPr>
-                <w:rFonts w:ascii="Courier New" w:hAnsi="Courier New" w:cs="Courier New"/>
-              </w:rPr>
-              <w:t>)</w:t>
+              <w:t>Source(</w:t>
+            </w:r>
+            <w:r>
+              <w:rPr>
+                <w:rFonts w:ascii="Courier New" w:hAnsi="Courier New" w:cs="Courier New"/>
+              </w:rPr>
+              <w:t xml:space="preserve">false, </w:t>
+            </w:r>
+            <w:proofErr w:type="spellStart"/>
+            <w:r>
+              <w:rPr>
+                <w:rFonts w:ascii="Courier New" w:hAnsi="Courier New" w:cs="Courier New"/>
+              </w:rPr>
+              <w:t>ue.Operand.Parameter</w:t>
+            </w:r>
+            <w:proofErr w:type="spellEnd"/>
+            <w:r>
+              <w:rPr>
+                <w:rFonts w:ascii="Courier New" w:hAnsi="Courier New" w:cs="Courier New"/>
+              </w:rPr>
+              <w:t>[0]</w:t>
+            </w:r>
+            <w:r>
+              <w:rPr>
+                <w:rFonts w:ascii="Courier New" w:hAnsi="Courier New" w:cs="Courier New"/>
+              </w:rPr>
+              <w:t>) source</w:t>
             </w:r>
           </w:p>
           <w:p>
@@ -2357,36 +2530,16 @@
               <w:rPr>
                 <w:rFonts w:ascii="Courier New" w:hAnsi="Courier New" w:cs="Courier New"/>
               </w:rPr>
-              <w:t xml:space="preserve"> ue1</w:t>
-            </w:r>
-          </w:p>
-          <w:p>
-            <w:pPr>
-              <w:rPr>
-                <w:rFonts w:ascii="Courier New" w:hAnsi="Courier New" w:cs="Courier New"/>
-              </w:rPr>
-            </w:pPr>
-            <w:proofErr w:type="spellStart"/>
-            <w:r>
-              <w:rPr>
-                <w:rFonts w:ascii="Courier New" w:hAnsi="Courier New" w:cs="Courier New"/>
-              </w:rPr>
-              <w:t>UnaryExpression</w:t>
-            </w:r>
-            <w:proofErr w:type="spellEnd"/>
-            <w:r>
-              <w:rPr>
-                <w:rFonts w:ascii="Courier New" w:hAnsi="Courier New" w:cs="Courier New"/>
-              </w:rPr>
-              <w:t xml:space="preserve"> ue2</w:t>
-            </w:r>
-          </w:p>
-          <w:p>
-            <w:pPr>
-              <w:rPr>
-                <w:rFonts w:ascii="Courier New" w:hAnsi="Courier New" w:cs="Courier New"/>
-              </w:rPr>
-            </w:pPr>
+              <w:t xml:space="preserve"> </w:t>
+            </w:r>
+            <w:proofErr w:type="spellStart"/>
+            <w:r>
+              <w:rPr>
+                <w:rFonts w:ascii="Courier New" w:hAnsi="Courier New" w:cs="Courier New"/>
+              </w:rPr>
+              <w:t>ue</w:t>
+            </w:r>
+            <w:proofErr w:type="spellEnd"/>
           </w:p>
         </w:tc>
         <w:tc>
@@ -2421,12 +2574,105 @@
               <w:t>source.FromExpressions</w:t>
             </w:r>
             <w:proofErr w:type="spellEnd"/>
+          </w:p>
+          <w:p>
+            <w:pPr>
+              <w:rPr>
+                <w:rFonts w:ascii="Courier New" w:hAnsi="Courier New" w:cs="Courier New"/>
+              </w:rPr>
+            </w:pPr>
+            <w:proofErr w:type="spellStart"/>
+            <w:r>
+              <w:rPr>
+                <w:rFonts w:ascii="Courier New" w:hAnsi="Courier New" w:cs="Courier New"/>
+              </w:rPr>
+              <w:t>FromIdentifiers</w:t>
+            </w:r>
+            <w:proofErr w:type="spellEnd"/>
+            <w:r>
+              <w:rPr>
+                <w:rFonts w:ascii="Courier New" w:hAnsi="Courier New" w:cs="Courier New"/>
+              </w:rPr>
+              <w:t xml:space="preserve"> = </w:t>
+            </w:r>
+            <w:proofErr w:type="spellStart"/>
+            <w:r>
+              <w:rPr>
+                <w:rFonts w:ascii="Courier New" w:hAnsi="Courier New" w:cs="Courier New"/>
+              </w:rPr>
+              <w:t>source.FromIdentifiers</w:t>
+            </w:r>
+            <w:proofErr w:type="spellEnd"/>
+          </w:p>
+          <w:p>
+            <w:pPr>
+              <w:rPr>
+                <w:rFonts w:ascii="Courier New" w:hAnsi="Courier New" w:cs="Courier New"/>
+              </w:rPr>
+            </w:pPr>
+            <w:proofErr w:type="spellStart"/>
+            <w:r>
+              <w:rPr>
+                <w:rFonts w:ascii="Courier New" w:hAnsi="Courier New" w:cs="Courier New"/>
+              </w:rPr>
+              <w:t>WhereExpressions</w:t>
+            </w:r>
+            <w:proofErr w:type="spellEnd"/>
+            <w:r>
+              <w:rPr>
+                <w:rFonts w:ascii="Courier New" w:hAnsi="Courier New" w:cs="Courier New"/>
+              </w:rPr>
+              <w:t xml:space="preserve"> =</w:t>
+            </w:r>
             <w:r>
               <w:rPr>
                 <w:rFonts w:ascii="Courier New" w:hAnsi="Courier New" w:cs="Courier New"/>
               </w:rPr>
               <w:t xml:space="preserve"> </w:t>
             </w:r>
+            <w:proofErr w:type="spellStart"/>
+            <w:r>
+              <w:rPr>
+                <w:rFonts w:ascii="Courier New" w:hAnsi="Courier New" w:cs="Courier New"/>
+              </w:rPr>
+              <w:t>source.WhereExpressions</w:t>
+            </w:r>
+            <w:proofErr w:type="spellEnd"/>
+          </w:p>
+          <w:p>
+            <w:pPr>
+              <w:rPr>
+                <w:rFonts w:ascii="Courier New" w:hAnsi="Courier New" w:cs="Courier New"/>
+              </w:rPr>
+            </w:pPr>
+            <w:proofErr w:type="spellStart"/>
+            <w:r>
+              <w:rPr>
+                <w:rFonts w:ascii="Courier New" w:hAnsi="Courier New" w:cs="Courier New"/>
+              </w:rPr>
+              <w:t>ProjExpr</w:t>
+            </w:r>
+            <w:r>
+              <w:rPr>
+                <w:rFonts w:ascii="Courier New" w:hAnsi="Courier New" w:cs="Courier New"/>
+              </w:rPr>
+              <w:t>essions</w:t>
+            </w:r>
+            <w:proofErr w:type="spellEnd"/>
+            <w:r>
+              <w:rPr>
+                <w:rFonts w:ascii="Courier New" w:hAnsi="Courier New" w:cs="Courier New"/>
+              </w:rPr>
+              <w:t xml:space="preserve"> = </w:t>
+            </w:r>
+            <w:proofErr w:type="spellStart"/>
+            <w:r>
+              <w:rPr>
+                <w:rFonts w:ascii="Courier New" w:hAnsi="Courier New" w:cs="Courier New"/>
+              </w:rPr>
+              <w:t>source.ProjExpressions</w:t>
+            </w:r>
+            <w:proofErr w:type="spellEnd"/>
             <w:r>
               <w:rPr>
                 <w:rFonts w:ascii="Courier New" w:hAnsi="Courier New" w:cs="Courier New"/>
@@ -2437,131 +2683,16 @@
               <w:rPr>
                 <w:rFonts w:ascii="Courier New" w:hAnsi="Courier New" w:cs="Courier New"/>
               </w:rPr>
-              <w:t>{ue1.Operand}</w:t>
-            </w:r>
-          </w:p>
-          <w:p>
-            <w:pPr>
-              <w:rPr>
-                <w:rFonts w:ascii="Courier New" w:hAnsi="Courier New" w:cs="Courier New"/>
-              </w:rPr>
-            </w:pPr>
-            <w:proofErr w:type="spellStart"/>
-            <w:r>
-              <w:rPr>
-                <w:rFonts w:ascii="Courier New" w:hAnsi="Courier New" w:cs="Courier New"/>
-              </w:rPr>
-              <w:t>FromIdentifiers</w:t>
-            </w:r>
-            <w:proofErr w:type="spellEnd"/>
-            <w:r>
-              <w:rPr>
-                <w:rFonts w:ascii="Courier New" w:hAnsi="Courier New" w:cs="Courier New"/>
-              </w:rPr>
-              <w:t xml:space="preserve"> = </w:t>
-            </w:r>
-            <w:proofErr w:type="spellStart"/>
-            <w:r>
-              <w:rPr>
-                <w:rFonts w:ascii="Courier New" w:hAnsi="Courier New" w:cs="Courier New"/>
-              </w:rPr>
-              <w:t>source.FromIdentifiers</w:t>
-            </w:r>
-            <w:proofErr w:type="spellEnd"/>
-            <w:r>
-              <w:rPr>
-                <w:rFonts w:ascii="Courier New" w:hAnsi="Courier New" w:cs="Courier New"/>
-              </w:rPr>
-              <w:t xml:space="preserve"> + {</w:t>
-            </w:r>
-            <w:r>
-              <w:rPr>
-                <w:rFonts w:ascii="Courier New" w:hAnsi="Courier New" w:cs="Courier New"/>
-              </w:rPr>
-              <w:t>ue2.Operand.Parameters[1]}</w:t>
-            </w:r>
-          </w:p>
-          <w:p>
-            <w:pPr>
-              <w:rPr>
-                <w:rFonts w:ascii="Courier New" w:hAnsi="Courier New" w:cs="Courier New"/>
-              </w:rPr>
-            </w:pPr>
-            <w:proofErr w:type="spellStart"/>
-            <w:r>
-              <w:rPr>
-                <w:rFonts w:ascii="Courier New" w:hAnsi="Courier New" w:cs="Courier New"/>
-              </w:rPr>
-              <w:t>WhereExpressions</w:t>
-            </w:r>
-            <w:proofErr w:type="spellEnd"/>
-            <w:r>
-              <w:rPr>
-                <w:rFonts w:ascii="Courier New" w:hAnsi="Courier New" w:cs="Courier New"/>
-              </w:rPr>
-              <w:t xml:space="preserve"> = </w:t>
-            </w:r>
-            <w:proofErr w:type="spellStart"/>
-            <w:r>
-              <w:rPr>
-                <w:rFonts w:ascii="Courier New" w:hAnsi="Courier New" w:cs="Courier New"/>
-              </w:rPr>
-              <w:t>source.WhereExpressions</w:t>
-            </w:r>
-            <w:proofErr w:type="spellEnd"/>
-          </w:p>
-          <w:p>
-            <w:pPr>
-              <w:rPr>
-                <w:rFonts w:ascii="Courier New" w:hAnsi="Courier New" w:cs="Courier New"/>
-              </w:rPr>
-            </w:pPr>
-            <w:proofErr w:type="spellStart"/>
-            <w:r>
-              <w:rPr>
-                <w:rFonts w:ascii="Courier New" w:hAnsi="Courier New" w:cs="Courier New"/>
-              </w:rPr>
-              <w:t>ProjExpression</w:t>
-            </w:r>
-            <w:r>
-              <w:rPr>
-                <w:rFonts w:ascii="Courier New" w:hAnsi="Courier New" w:cs="Courier New"/>
-              </w:rPr>
-              <w:t>s</w:t>
-            </w:r>
-            <w:proofErr w:type="spellEnd"/>
-            <w:r>
-              <w:rPr>
-                <w:rFonts w:ascii="Courier New" w:hAnsi="Courier New" w:cs="Courier New"/>
-              </w:rPr>
-              <w:t xml:space="preserve"> = </w:t>
-            </w:r>
-            <w:proofErr w:type="spellStart"/>
-            <w:r>
-              <w:rPr>
-                <w:rFonts w:ascii="Courier New" w:hAnsi="Courier New" w:cs="Courier New"/>
-              </w:rPr>
-              <w:t>source.ProjExpressions</w:t>
-            </w:r>
-            <w:proofErr w:type="spellEnd"/>
-            <w:r>
-              <w:rPr>
-                <w:rFonts w:ascii="Courier New" w:hAnsi="Courier New" w:cs="Courier New"/>
-              </w:rPr>
-              <w:t xml:space="preserve"> + </w:t>
-            </w:r>
-            <w:r>
-              <w:rPr>
-                <w:rFonts w:ascii="Courier New" w:hAnsi="Courier New" w:cs="Courier New"/>
-              </w:rPr>
               <w:t>{</w:t>
             </w:r>
-            <w:r>
-              <w:rPr>
-                <w:rFonts w:ascii="Courier New" w:hAnsi="Courier New" w:cs="Courier New"/>
-              </w:rPr>
-              <w:t>ue2.Operand</w:t>
-            </w:r>
+            <w:proofErr w:type="spellStart"/>
+            <w:r>
+              <w:rPr>
+                <w:rFonts w:ascii="Courier New" w:hAnsi="Courier New" w:cs="Courier New"/>
+              </w:rPr>
+              <w:t>ue.Operand</w:t>
+            </w:r>
+            <w:proofErr w:type="spellEnd"/>
             <w:r>
               <w:rPr>
                 <w:rFonts w:ascii="Courier New" w:hAnsi="Courier New" w:cs="Courier New"/>
@@ -2616,27 +2747,7 @@
               <w:rPr>
                 <w:rFonts w:ascii="Courier New" w:hAnsi="Courier New" w:cs="Courier New"/>
               </w:rPr>
-              <w:t>WhereExpression</w:t>
-            </w:r>
-            <w:proofErr w:type="spellEnd"/>
-          </w:p>
-          <w:p>
-            <w:pPr>
-              <w:pStyle w:val="ListParagraph"/>
-              <w:numPr>
-                <w:ilvl w:val="0"/>
-                <w:numId w:val="4"/>
-              </w:numPr>
-              <w:rPr>
-                <w:rFonts w:ascii="Courier New" w:hAnsi="Courier New" w:cs="Courier New"/>
-              </w:rPr>
-            </w:pPr>
-            <w:proofErr w:type="spellStart"/>
-            <w:r>
-              <w:rPr>
-                <w:rFonts w:ascii="Courier New" w:hAnsi="Courier New" w:cs="Courier New"/>
-              </w:rPr>
-              <w:t>TopLevel</w:t>
+              <w:t>SelectManyExpression</w:t>
             </w:r>
             <w:proofErr w:type="spellEnd"/>
           </w:p>
@@ -2696,7 +2807,7 @@
               <w:rPr>
                 <w:rFonts w:ascii="Courier New" w:hAnsi="Courier New" w:cs="Courier New"/>
               </w:rPr>
-              <w:t>BoolExpressions</w:t>
+              <w:t>WhereExpressions</w:t>
             </w:r>
             <w:proofErr w:type="spellEnd"/>
           </w:p>
@@ -2742,6 +2853,7 @@
               <w:rPr>
                 <w:rFonts w:ascii="Courier New" w:hAnsi="Courier New" w:cs="Courier New"/>
               </w:rPr>
+              <w:lastRenderedPageBreak/>
               <w:t>OrderExpressions</w:t>
             </w:r>
             <w:proofErr w:type="spellEnd"/>
@@ -2761,27 +2873,20 @@
               <w:rPr>
                 <w:rFonts w:ascii="Courier New" w:hAnsi="Courier New" w:cs="Courier New"/>
               </w:rPr>
-              <w:t xml:space="preserve">Source(false, </w:t>
-            </w:r>
-            <w:proofErr w:type="spellStart"/>
-            <w:r>
-              <w:rPr>
-                <w:rFonts w:ascii="Courier New" w:hAnsi="Courier New" w:cs="Courier New"/>
-              </w:rPr>
-              <w:t>ue.Operand.Parameter</w:t>
-            </w:r>
-            <w:proofErr w:type="spellEnd"/>
-            <w:r>
-              <w:rPr>
-                <w:rFonts w:ascii="Courier New" w:hAnsi="Courier New" w:cs="Courier New"/>
-              </w:rPr>
-              <w:t>[0]</w:t>
-            </w:r>
-            <w:r>
-              <w:rPr>
-                <w:rFonts w:ascii="Courier New" w:hAnsi="Courier New" w:cs="Courier New"/>
-              </w:rPr>
-              <w:t>) source</w:t>
+              <w:lastRenderedPageBreak/>
+              <w:t>Source(false,</w:t>
+            </w:r>
+            <w:r>
+              <w:rPr>
+                <w:rFonts w:ascii="Courier New" w:hAnsi="Courier New" w:cs="Courier New"/>
+              </w:rPr>
+              <w:t xml:space="preserve"> ue2.Operand.Parameters[0]</w:t>
+            </w:r>
+            <w:r>
+              <w:rPr>
+                <w:rFonts w:ascii="Courier New" w:hAnsi="Courier New" w:cs="Courier New"/>
+              </w:rPr>
+              <w:t>)</w:t>
             </w:r>
           </w:p>
           <w:p>
@@ -2802,16 +2907,36 @@
               <w:rPr>
                 <w:rFonts w:ascii="Courier New" w:hAnsi="Courier New" w:cs="Courier New"/>
               </w:rPr>
-              <w:t xml:space="preserve"> </w:t>
-            </w:r>
-            <w:proofErr w:type="spellStart"/>
-            <w:r>
-              <w:rPr>
-                <w:rFonts w:ascii="Courier New" w:hAnsi="Courier New" w:cs="Courier New"/>
-              </w:rPr>
-              <w:t>ue</w:t>
-            </w:r>
-            <w:proofErr w:type="spellEnd"/>
+              <w:t xml:space="preserve"> ue1</w:t>
+            </w:r>
+          </w:p>
+          <w:p>
+            <w:pPr>
+              <w:rPr>
+                <w:rFonts w:ascii="Courier New" w:hAnsi="Courier New" w:cs="Courier New"/>
+              </w:rPr>
+            </w:pPr>
+            <w:proofErr w:type="spellStart"/>
+            <w:r>
+              <w:rPr>
+                <w:rFonts w:ascii="Courier New" w:hAnsi="Courier New" w:cs="Courier New"/>
+              </w:rPr>
+              <w:t>UnaryExpression</w:t>
+            </w:r>
+            <w:proofErr w:type="spellEnd"/>
+            <w:r>
+              <w:rPr>
+                <w:rFonts w:ascii="Courier New" w:hAnsi="Courier New" w:cs="Courier New"/>
+              </w:rPr>
+              <w:t xml:space="preserve"> ue2</w:t>
+            </w:r>
+          </w:p>
+          <w:p>
+            <w:pPr>
+              <w:rPr>
+                <w:rFonts w:ascii="Courier New" w:hAnsi="Courier New" w:cs="Courier New"/>
+              </w:rPr>
+            </w:pPr>
           </w:p>
         </w:tc>
         <w:tc>
@@ -2829,6 +2954,7 @@
               <w:rPr>
                 <w:rFonts w:ascii="Courier New" w:hAnsi="Courier New" w:cs="Courier New"/>
               </w:rPr>
+              <w:lastRenderedPageBreak/>
               <w:t>FromExpressions</w:t>
             </w:r>
             <w:proofErr w:type="spellEnd"/>
@@ -2846,6 +2972,24 @@
               <w:t>source.FromExpressions</w:t>
             </w:r>
             <w:proofErr w:type="spellEnd"/>
+            <w:r>
+              <w:rPr>
+                <w:rFonts w:ascii="Courier New" w:hAnsi="Courier New" w:cs="Courier New"/>
+              </w:rPr>
+              <w:t xml:space="preserve"> </w:t>
+            </w:r>
+            <w:r>
+              <w:rPr>
+                <w:rFonts w:ascii="Courier New" w:hAnsi="Courier New" w:cs="Courier New"/>
+              </w:rPr>
+              <w:t xml:space="preserve"> + </w:t>
+            </w:r>
+            <w:r>
+              <w:rPr>
+                <w:rFonts w:ascii="Courier New" w:hAnsi="Courier New" w:cs="Courier New"/>
+              </w:rPr>
+              <w:t>{ue1.Operand}</w:t>
+            </w:r>
           </w:p>
           <w:p>
             <w:pPr>
@@ -2875,25 +3019,31 @@
               <w:t>source.FromIdentifiers</w:t>
             </w:r>
             <w:proofErr w:type="spellEnd"/>
-          </w:p>
-          <w:p>
-            <w:pPr>
-              <w:rPr>
-                <w:rFonts w:ascii="Courier New" w:hAnsi="Courier New" w:cs="Courier New"/>
-              </w:rPr>
-            </w:pPr>
-            <w:proofErr w:type="spellStart"/>
-            <w:r>
-              <w:rPr>
-                <w:rFonts w:ascii="Courier New" w:hAnsi="Courier New" w:cs="Courier New"/>
-              </w:rPr>
-              <w:t>Bool</w:t>
-            </w:r>
-            <w:r>
-              <w:rPr>
-                <w:rFonts w:ascii="Courier New" w:hAnsi="Courier New" w:cs="Courier New"/>
-              </w:rPr>
-              <w:t>Expressions</w:t>
+            <w:r>
+              <w:rPr>
+                <w:rFonts w:ascii="Courier New" w:hAnsi="Courier New" w:cs="Courier New"/>
+              </w:rPr>
+              <w:t xml:space="preserve"> + {</w:t>
+            </w:r>
+            <w:r>
+              <w:rPr>
+                <w:rFonts w:ascii="Courier New" w:hAnsi="Courier New" w:cs="Courier New"/>
+              </w:rPr>
+              <w:t>ue2.Operand.Parameters[1]}</w:t>
+            </w:r>
+          </w:p>
+          <w:p>
+            <w:pPr>
+              <w:rPr>
+                <w:rFonts w:ascii="Courier New" w:hAnsi="Courier New" w:cs="Courier New"/>
+              </w:rPr>
+            </w:pPr>
+            <w:proofErr w:type="spellStart"/>
+            <w:r>
+              <w:rPr>
+                <w:rFonts w:ascii="Courier New" w:hAnsi="Courier New" w:cs="Courier New"/>
+              </w:rPr>
+              <w:t>WhereExpressions</w:t>
             </w:r>
             <w:proofErr w:type="spellEnd"/>
             <w:r>
@@ -2910,12 +3060,42 @@
               <w:t>source.WhereExpressions</w:t>
             </w:r>
             <w:proofErr w:type="spellEnd"/>
-            <w:r>
-              <w:rPr>
-                <w:rFonts w:ascii="Courier New" w:hAnsi="Courier New" w:cs="Courier New"/>
-              </w:rPr>
-              <w:t xml:space="preserve"> </w:t>
-            </w:r>
+          </w:p>
+          <w:p>
+            <w:pPr>
+              <w:rPr>
+                <w:rFonts w:ascii="Courier New" w:hAnsi="Courier New" w:cs="Courier New"/>
+              </w:rPr>
+            </w:pPr>
+            <w:proofErr w:type="spellStart"/>
+            <w:r>
+              <w:rPr>
+                <w:rFonts w:ascii="Courier New" w:hAnsi="Courier New" w:cs="Courier New"/>
+              </w:rPr>
+              <w:lastRenderedPageBreak/>
+              <w:t>ProjExpression</w:t>
+            </w:r>
+            <w:r>
+              <w:rPr>
+                <w:rFonts w:ascii="Courier New" w:hAnsi="Courier New" w:cs="Courier New"/>
+              </w:rPr>
+              <w:t>s</w:t>
+            </w:r>
+            <w:proofErr w:type="spellEnd"/>
+            <w:r>
+              <w:rPr>
+                <w:rFonts w:ascii="Courier New" w:hAnsi="Courier New" w:cs="Courier New"/>
+              </w:rPr>
+              <w:t xml:space="preserve"> = </w:t>
+            </w:r>
+            <w:proofErr w:type="spellStart"/>
+            <w:r>
+              <w:rPr>
+                <w:rFonts w:ascii="Courier New" w:hAnsi="Courier New" w:cs="Courier New"/>
+              </w:rPr>
+              <w:t>source.ProjExpressions</w:t>
+            </w:r>
+            <w:proofErr w:type="spellEnd"/>
             <w:r>
               <w:rPr>
                 <w:rFonts w:ascii="Courier New" w:hAnsi="Courier New" w:cs="Courier New"/>
@@ -2928,106 +3108,17 @@
               </w:rPr>
               <w:t>{</w:t>
             </w:r>
-            <w:proofErr w:type="spellStart"/>
-            <w:r>
-              <w:rPr>
-                <w:rFonts w:ascii="Courier New" w:hAnsi="Courier New" w:cs="Courier New"/>
-              </w:rPr>
-              <w:t>ue.Operand</w:t>
-            </w:r>
-            <w:proofErr w:type="spellEnd"/>
+            <w:r>
+              <w:rPr>
+                <w:rFonts w:ascii="Courier New" w:hAnsi="Courier New" w:cs="Courier New"/>
+              </w:rPr>
+              <w:t>ue2.Operand</w:t>
+            </w:r>
             <w:r>
               <w:rPr>
                 <w:rFonts w:ascii="Courier New" w:hAnsi="Courier New" w:cs="Courier New"/>
               </w:rPr>
               <w:t>}</w:t>
-            </w:r>
-          </w:p>
-          <w:p>
-            <w:pPr>
-              <w:rPr>
-                <w:rFonts w:ascii="Courier New" w:hAnsi="Courier New" w:cs="Courier New"/>
-              </w:rPr>
-            </w:pPr>
-            <w:proofErr w:type="spellStart"/>
-            <w:r>
-              <w:rPr>
-                <w:rFonts w:ascii="Courier New" w:hAnsi="Courier New" w:cs="Courier New"/>
-              </w:rPr>
-              <w:t>ProjExpr</w:t>
-            </w:r>
-            <w:r>
-              <w:rPr>
-                <w:rFonts w:ascii="Courier New" w:hAnsi="Courier New" w:cs="Courier New"/>
-              </w:rPr>
-              <w:t>essions</w:t>
-            </w:r>
-            <w:proofErr w:type="spellEnd"/>
-            <w:r>
-              <w:rPr>
-                <w:rFonts w:ascii="Courier New" w:hAnsi="Courier New" w:cs="Courier New"/>
-              </w:rPr>
-              <w:t xml:space="preserve"> = </w:t>
-            </w:r>
-            <w:r>
-              <w:rPr>
-                <w:rFonts w:ascii="Courier New" w:hAnsi="Courier New" w:cs="Courier New"/>
-              </w:rPr>
-              <w:t xml:space="preserve">source. </w:t>
-            </w:r>
-            <w:proofErr w:type="spellStart"/>
-            <w:r>
-              <w:rPr>
-                <w:rFonts w:ascii="Courier New" w:hAnsi="Courier New" w:cs="Courier New"/>
-              </w:rPr>
-              <w:t>ProjExpressions</w:t>
-            </w:r>
-            <w:proofErr w:type="spellEnd"/>
-            <w:r>
-              <w:rPr>
-                <w:rFonts w:ascii="Courier New" w:hAnsi="Courier New" w:cs="Courier New"/>
-              </w:rPr>
-              <w:t xml:space="preserve"> + (if (</w:t>
-            </w:r>
-            <w:proofErr w:type="spellStart"/>
-            <w:r>
-              <w:rPr>
-                <w:rFonts w:ascii="Courier New" w:hAnsi="Courier New" w:cs="Courier New"/>
-              </w:rPr>
-              <w:t>TopLevel</w:t>
-            </w:r>
-            <w:proofErr w:type="spellEnd"/>
-            <w:r>
-              <w:rPr>
-                <w:rFonts w:ascii="Courier New" w:hAnsi="Courier New" w:cs="Courier New"/>
-              </w:rPr>
-              <w:t>) {() =&gt;</w:t>
-            </w:r>
-            <w:r>
-              <w:rPr>
-                <w:rFonts w:ascii="Courier New" w:hAnsi="Courier New" w:cs="Courier New"/>
-              </w:rPr>
-              <w:t xml:space="preserve"> </w:t>
-            </w:r>
-            <w:proofErr w:type="spellStart"/>
-            <w:r>
-              <w:rPr>
-                <w:rFonts w:ascii="Courier New" w:hAnsi="Courier New" w:cs="Courier New"/>
-              </w:rPr>
-              <w:t>ue.Operand.Parameter</w:t>
-            </w:r>
-            <w:proofErr w:type="spellEnd"/>
-            <w:r>
-              <w:rPr>
-                <w:rFonts w:ascii="Courier New" w:hAnsi="Courier New" w:cs="Courier New"/>
-              </w:rPr>
-              <w:t>[0]</w:t>
-            </w:r>
-            <w:r>
-              <w:rPr>
-                <w:rFonts w:ascii="Courier New" w:hAnsi="Courier New" w:cs="Courier New"/>
-              </w:rPr>
-              <w:t>} else {})</w:t>
             </w:r>
           </w:p>
           <w:p>
@@ -3077,7 +3168,8 @@
               <w:rPr>
                 <w:rFonts w:ascii="Courier New" w:hAnsi="Courier New" w:cs="Courier New"/>
               </w:rPr>
-              <w:t>OrderByExpression</w:t>
+              <w:lastRenderedPageBreak/>
+              <w:t>WhereExpression</w:t>
             </w:r>
             <w:proofErr w:type="spellEnd"/>
           </w:p>
@@ -3157,8 +3249,7 @@
               <w:rPr>
                 <w:rFonts w:ascii="Courier New" w:hAnsi="Courier New" w:cs="Courier New"/>
               </w:rPr>
-              <w:lastRenderedPageBreak/>
-              <w:t>WhereExpressions</w:t>
+              <w:t>BoolExpressions</w:t>
             </w:r>
             <w:proofErr w:type="spellEnd"/>
           </w:p>
@@ -3223,34 +3314,27 @@
               <w:rPr>
                 <w:rFonts w:ascii="Courier New" w:hAnsi="Courier New" w:cs="Courier New"/>
               </w:rPr>
-              <w:lastRenderedPageBreak/>
-              <w:t>Source(</w:t>
-            </w:r>
-            <w:r>
-              <w:rPr>
-                <w:rFonts w:ascii="Courier New" w:hAnsi="Courier New" w:cs="Courier New"/>
-              </w:rPr>
-              <w:t>false</w:t>
-            </w:r>
-            <w:r>
-              <w:rPr>
-                <w:rFonts w:ascii="Courier New" w:hAnsi="Courier New" w:cs="Courier New"/>
-              </w:rPr>
-              <w:t xml:space="preserve">, </w:t>
-            </w:r>
-            <w:proofErr w:type="spellStart"/>
-            <w:r>
-              <w:rPr>
-                <w:rFonts w:ascii="Courier New" w:hAnsi="Courier New" w:cs="Courier New"/>
-              </w:rPr>
-              <w:t>ue.Operand.Parameters</w:t>
-            </w:r>
-            <w:proofErr w:type="spellEnd"/>
-            <w:r>
-              <w:rPr>
-                <w:rFonts w:ascii="Courier New" w:hAnsi="Courier New" w:cs="Courier New"/>
-              </w:rPr>
-              <w:t>[0])</w:t>
+              <w:t xml:space="preserve">Source(false, </w:t>
+            </w:r>
+            <w:proofErr w:type="spellStart"/>
+            <w:r>
+              <w:rPr>
+                <w:rFonts w:ascii="Courier New" w:hAnsi="Courier New" w:cs="Courier New"/>
+              </w:rPr>
+              <w:t>ue.Operand.Parameter</w:t>
+            </w:r>
+            <w:proofErr w:type="spellEnd"/>
+            <w:r>
+              <w:rPr>
+                <w:rFonts w:ascii="Courier New" w:hAnsi="Courier New" w:cs="Courier New"/>
+              </w:rPr>
+              <w:t>[0]</w:t>
+            </w:r>
+            <w:r>
+              <w:rPr>
+                <w:rFonts w:ascii="Courier New" w:hAnsi="Courier New" w:cs="Courier New"/>
+              </w:rPr>
+              <w:t>) source</w:t>
             </w:r>
           </w:p>
           <w:p>
@@ -3356,9 +3440,418 @@
               <w:rPr>
                 <w:rFonts w:ascii="Courier New" w:hAnsi="Courier New" w:cs="Courier New"/>
               </w:rPr>
+              <w:t>Bool</w:t>
+            </w:r>
+            <w:r>
+              <w:rPr>
+                <w:rFonts w:ascii="Courier New" w:hAnsi="Courier New" w:cs="Courier New"/>
+              </w:rPr>
+              <w:t>Expressions</w:t>
+            </w:r>
+            <w:proofErr w:type="spellEnd"/>
+            <w:r>
+              <w:rPr>
+                <w:rFonts w:ascii="Courier New" w:hAnsi="Courier New" w:cs="Courier New"/>
+              </w:rPr>
+              <w:t xml:space="preserve"> = </w:t>
+            </w:r>
+            <w:proofErr w:type="spellStart"/>
+            <w:r>
+              <w:rPr>
+                <w:rFonts w:ascii="Courier New" w:hAnsi="Courier New" w:cs="Courier New"/>
+              </w:rPr>
+              <w:t>source.WhereExpressions</w:t>
+            </w:r>
+            <w:proofErr w:type="spellEnd"/>
+            <w:r>
+              <w:rPr>
+                <w:rFonts w:ascii="Courier New" w:hAnsi="Courier New" w:cs="Courier New"/>
+              </w:rPr>
+              <w:t xml:space="preserve"> </w:t>
+            </w:r>
+            <w:r>
+              <w:rPr>
+                <w:rFonts w:ascii="Courier New" w:hAnsi="Courier New" w:cs="Courier New"/>
+              </w:rPr>
+              <w:t xml:space="preserve"> + </w:t>
+            </w:r>
+            <w:r>
+              <w:rPr>
+                <w:rFonts w:ascii="Courier New" w:hAnsi="Courier New" w:cs="Courier New"/>
+              </w:rPr>
+              <w:t>{</w:t>
+            </w:r>
+            <w:proofErr w:type="spellStart"/>
+            <w:r>
+              <w:rPr>
+                <w:rFonts w:ascii="Courier New" w:hAnsi="Courier New" w:cs="Courier New"/>
+              </w:rPr>
+              <w:t>ue.Operand</w:t>
+            </w:r>
+            <w:proofErr w:type="spellEnd"/>
+            <w:r>
+              <w:rPr>
+                <w:rFonts w:ascii="Courier New" w:hAnsi="Courier New" w:cs="Courier New"/>
+              </w:rPr>
+              <w:t>}</w:t>
+            </w:r>
+          </w:p>
+          <w:p>
+            <w:pPr>
+              <w:rPr>
+                <w:rFonts w:ascii="Courier New" w:hAnsi="Courier New" w:cs="Courier New"/>
+              </w:rPr>
+            </w:pPr>
+            <w:proofErr w:type="spellStart"/>
+            <w:r>
+              <w:rPr>
+                <w:rFonts w:ascii="Courier New" w:hAnsi="Courier New" w:cs="Courier New"/>
+              </w:rPr>
+              <w:t>ProjExpr</w:t>
+            </w:r>
+            <w:r>
+              <w:rPr>
+                <w:rFonts w:ascii="Courier New" w:hAnsi="Courier New" w:cs="Courier New"/>
+              </w:rPr>
+              <w:t>essions</w:t>
+            </w:r>
+            <w:proofErr w:type="spellEnd"/>
+            <w:r>
+              <w:rPr>
+                <w:rFonts w:ascii="Courier New" w:hAnsi="Courier New" w:cs="Courier New"/>
+              </w:rPr>
+              <w:t xml:space="preserve"> = </w:t>
+            </w:r>
+            <w:r>
+              <w:rPr>
+                <w:rFonts w:ascii="Courier New" w:hAnsi="Courier New" w:cs="Courier New"/>
+              </w:rPr>
+              <w:t xml:space="preserve">source. </w:t>
+            </w:r>
+            <w:proofErr w:type="spellStart"/>
+            <w:r>
+              <w:rPr>
+                <w:rFonts w:ascii="Courier New" w:hAnsi="Courier New" w:cs="Courier New"/>
+              </w:rPr>
+              <w:t>ProjExpressions</w:t>
+            </w:r>
+            <w:proofErr w:type="spellEnd"/>
+            <w:r>
+              <w:rPr>
+                <w:rFonts w:ascii="Courier New" w:hAnsi="Courier New" w:cs="Courier New"/>
+              </w:rPr>
+              <w:t xml:space="preserve"> + (if (</w:t>
+            </w:r>
+            <w:proofErr w:type="spellStart"/>
+            <w:r>
+              <w:rPr>
+                <w:rFonts w:ascii="Courier New" w:hAnsi="Courier New" w:cs="Courier New"/>
+              </w:rPr>
+              <w:t>TopLevel</w:t>
+            </w:r>
+            <w:proofErr w:type="spellEnd"/>
+            <w:r>
+              <w:rPr>
+                <w:rFonts w:ascii="Courier New" w:hAnsi="Courier New" w:cs="Courier New"/>
+              </w:rPr>
+              <w:t>) {() =&gt;</w:t>
+            </w:r>
+            <w:r>
+              <w:rPr>
+                <w:rFonts w:ascii="Courier New" w:hAnsi="Courier New" w:cs="Courier New"/>
+              </w:rPr>
+              <w:t xml:space="preserve"> </w:t>
+            </w:r>
+            <w:proofErr w:type="spellStart"/>
+            <w:r>
+              <w:rPr>
+                <w:rFonts w:ascii="Courier New" w:hAnsi="Courier New" w:cs="Courier New"/>
+              </w:rPr>
+              <w:t>ue.Operand.Parameter</w:t>
+            </w:r>
+            <w:proofErr w:type="spellEnd"/>
+            <w:r>
+              <w:rPr>
+                <w:rFonts w:ascii="Courier New" w:hAnsi="Courier New" w:cs="Courier New"/>
+              </w:rPr>
+              <w:t>[0]</w:t>
+            </w:r>
+            <w:r>
+              <w:rPr>
+                <w:rFonts w:ascii="Courier New" w:hAnsi="Courier New" w:cs="Courier New"/>
+              </w:rPr>
+              <w:t>} else {})</w:t>
+            </w:r>
+          </w:p>
+          <w:p>
+            <w:pPr>
+              <w:rPr>
+                <w:rFonts w:ascii="Courier New" w:hAnsi="Courier New" w:cs="Courier New"/>
+              </w:rPr>
+            </w:pPr>
+            <w:proofErr w:type="spellStart"/>
+            <w:r>
+              <w:rPr>
+                <w:rFonts w:ascii="Courier New" w:hAnsi="Courier New" w:cs="Courier New"/>
+              </w:rPr>
+              <w:t>OrderExpressions</w:t>
+            </w:r>
+            <w:proofErr w:type="spellEnd"/>
+            <w:r>
+              <w:rPr>
+                <w:rFonts w:ascii="Courier New" w:hAnsi="Courier New" w:cs="Courier New"/>
+              </w:rPr>
+              <w:t xml:space="preserve"> = </w:t>
+            </w:r>
+            <w:proofErr w:type="spellStart"/>
+            <w:r>
+              <w:rPr>
+                <w:rFonts w:ascii="Courier New" w:hAnsi="Courier New" w:cs="Courier New"/>
+              </w:rPr>
+              <w:t>source.OrderExpressions</w:t>
+            </w:r>
+            <w:proofErr w:type="spellEnd"/>
+          </w:p>
+        </w:tc>
+      </w:tr>
+      <w:tr>
+        <w:tc>
+          <w:tcPr>
+            <w:tcW w:w="3085" w:type="dxa"/>
+          </w:tcPr>
+          <w:p>
+            <w:pPr>
+              <w:rPr>
+                <w:rFonts w:ascii="Courier New" w:hAnsi="Courier New" w:cs="Courier New"/>
+              </w:rPr>
+            </w:pPr>
+            <w:proofErr w:type="spellStart"/>
+            <w:r>
+              <w:rPr>
+                <w:rFonts w:ascii="Courier New" w:hAnsi="Courier New" w:cs="Courier New"/>
+              </w:rPr>
+              <w:t>OrderByExpression</w:t>
+            </w:r>
+            <w:proofErr w:type="spellEnd"/>
+          </w:p>
+          <w:p>
+            <w:pPr>
+              <w:pStyle w:val="ListParagraph"/>
+              <w:numPr>
+                <w:ilvl w:val="0"/>
+                <w:numId w:val="4"/>
+              </w:numPr>
+              <w:rPr>
+                <w:rFonts w:ascii="Courier New" w:hAnsi="Courier New" w:cs="Courier New"/>
+              </w:rPr>
+            </w:pPr>
+            <w:proofErr w:type="spellStart"/>
+            <w:r>
+              <w:rPr>
+                <w:rFonts w:ascii="Courier New" w:hAnsi="Courier New" w:cs="Courier New"/>
+              </w:rPr>
+              <w:t>TopLevel</w:t>
+            </w:r>
+            <w:proofErr w:type="spellEnd"/>
+          </w:p>
+          <w:p>
+            <w:pPr>
+              <w:pStyle w:val="ListParagraph"/>
+              <w:numPr>
+                <w:ilvl w:val="0"/>
+                <w:numId w:val="1"/>
+              </w:numPr>
+              <w:rPr>
+                <w:rFonts w:ascii="Courier New" w:hAnsi="Courier New" w:cs="Courier New"/>
+              </w:rPr>
+            </w:pPr>
+            <w:proofErr w:type="spellStart"/>
+            <w:r>
+              <w:rPr>
+                <w:rFonts w:ascii="Courier New" w:hAnsi="Courier New" w:cs="Courier New"/>
+              </w:rPr>
+              <w:t>FromExpressions</w:t>
+            </w:r>
+            <w:proofErr w:type="spellEnd"/>
+          </w:p>
+          <w:p>
+            <w:pPr>
+              <w:pStyle w:val="ListParagraph"/>
+              <w:numPr>
+                <w:ilvl w:val="0"/>
+                <w:numId w:val="1"/>
+              </w:numPr>
+              <w:rPr>
+                <w:rFonts w:ascii="Courier New" w:hAnsi="Courier New" w:cs="Courier New"/>
+              </w:rPr>
+            </w:pPr>
+            <w:proofErr w:type="spellStart"/>
+            <w:r>
+              <w:rPr>
+                <w:rFonts w:ascii="Courier New" w:hAnsi="Courier New" w:cs="Courier New"/>
+              </w:rPr>
+              <w:t>FromIdentifiers</w:t>
+            </w:r>
+            <w:proofErr w:type="spellEnd"/>
+          </w:p>
+          <w:p>
+            <w:pPr>
+              <w:pStyle w:val="ListParagraph"/>
+              <w:numPr>
+                <w:ilvl w:val="0"/>
+                <w:numId w:val="1"/>
+              </w:numPr>
+              <w:rPr>
+                <w:rFonts w:ascii="Courier New" w:hAnsi="Courier New" w:cs="Courier New"/>
+              </w:rPr>
+            </w:pPr>
+            <w:proofErr w:type="spellStart"/>
+            <w:r>
+              <w:rPr>
+                <w:rFonts w:ascii="Courier New" w:hAnsi="Courier New" w:cs="Courier New"/>
+              </w:rPr>
               <w:t>WhereExpressions</w:t>
             </w:r>
             <w:proofErr w:type="spellEnd"/>
+          </w:p>
+          <w:p>
+            <w:pPr>
+              <w:pStyle w:val="ListParagraph"/>
+              <w:numPr>
+                <w:ilvl w:val="0"/>
+                <w:numId w:val="1"/>
+              </w:numPr>
+              <w:rPr>
+                <w:rFonts w:ascii="Courier New" w:hAnsi="Courier New" w:cs="Courier New"/>
+              </w:rPr>
+            </w:pPr>
+            <w:proofErr w:type="spellStart"/>
+            <w:r>
+              <w:rPr>
+                <w:rFonts w:ascii="Courier New" w:hAnsi="Courier New" w:cs="Courier New"/>
+              </w:rPr>
+              <w:t>ProjExpression</w:t>
+            </w:r>
+            <w:r>
+              <w:rPr>
+                <w:rFonts w:ascii="Courier New" w:hAnsi="Courier New" w:cs="Courier New"/>
+              </w:rPr>
+              <w:t>s</w:t>
+            </w:r>
+            <w:proofErr w:type="spellEnd"/>
+          </w:p>
+          <w:p>
+            <w:pPr>
+              <w:pStyle w:val="ListParagraph"/>
+              <w:numPr>
+                <w:ilvl w:val="0"/>
+                <w:numId w:val="1"/>
+              </w:numPr>
+              <w:rPr>
+                <w:rFonts w:ascii="Courier New" w:hAnsi="Courier New" w:cs="Courier New"/>
+              </w:rPr>
+            </w:pPr>
+            <w:proofErr w:type="spellStart"/>
+            <w:r>
+              <w:rPr>
+                <w:rFonts w:ascii="Courier New" w:hAnsi="Courier New" w:cs="Courier New"/>
+              </w:rPr>
+              <w:t>OrderExpressions</w:t>
+            </w:r>
+            <w:proofErr w:type="spellEnd"/>
+          </w:p>
+        </w:tc>
+        <w:tc>
+          <w:tcPr>
+            <w:tcW w:w="3402" w:type="dxa"/>
+          </w:tcPr>
+          <w:p>
+            <w:pPr>
+              <w:rPr>
+                <w:rFonts w:ascii="Courier New" w:hAnsi="Courier New" w:cs="Courier New"/>
+              </w:rPr>
+            </w:pPr>
+            <w:r>
+              <w:rPr>
+                <w:rFonts w:ascii="Courier New" w:hAnsi="Courier New" w:cs="Courier New"/>
+              </w:rPr>
+              <w:t>Source(</w:t>
+            </w:r>
+            <w:r>
+              <w:rPr>
+                <w:rFonts w:ascii="Courier New" w:hAnsi="Courier New" w:cs="Courier New"/>
+              </w:rPr>
+              <w:t>false</w:t>
+            </w:r>
+            <w:r>
+              <w:rPr>
+                <w:rFonts w:ascii="Courier New" w:hAnsi="Courier New" w:cs="Courier New"/>
+              </w:rPr>
+              <w:t xml:space="preserve">, </w:t>
+            </w:r>
+            <w:proofErr w:type="spellStart"/>
+            <w:r>
+              <w:rPr>
+                <w:rFonts w:ascii="Courier New" w:hAnsi="Courier New" w:cs="Courier New"/>
+              </w:rPr>
+              <w:t>ue.Operand.Parameters</w:t>
+            </w:r>
+            <w:proofErr w:type="spellEnd"/>
+            <w:r>
+              <w:rPr>
+                <w:rFonts w:ascii="Courier New" w:hAnsi="Courier New" w:cs="Courier New"/>
+              </w:rPr>
+              <w:t>[0])</w:t>
+            </w:r>
+          </w:p>
+          <w:p>
+            <w:pPr>
+              <w:rPr>
+                <w:rFonts w:ascii="Courier New" w:hAnsi="Courier New" w:cs="Courier New"/>
+              </w:rPr>
+            </w:pPr>
+            <w:proofErr w:type="spellStart"/>
+            <w:r>
+              <w:rPr>
+                <w:rFonts w:ascii="Courier New" w:hAnsi="Courier New" w:cs="Courier New"/>
+              </w:rPr>
+              <w:t>UnaryExpression</w:t>
+            </w:r>
+            <w:proofErr w:type="spellEnd"/>
+            <w:r>
+              <w:rPr>
+                <w:rFonts w:ascii="Courier New" w:hAnsi="Courier New" w:cs="Courier New"/>
+              </w:rPr>
+              <w:t xml:space="preserve"> </w:t>
+            </w:r>
+            <w:proofErr w:type="spellStart"/>
+            <w:r>
+              <w:rPr>
+                <w:rFonts w:ascii="Courier New" w:hAnsi="Courier New" w:cs="Courier New"/>
+              </w:rPr>
+              <w:t>ue</w:t>
+            </w:r>
+            <w:proofErr w:type="spellEnd"/>
+          </w:p>
+        </w:tc>
+        <w:tc>
+          <w:tcPr>
+            <w:tcW w:w="7229" w:type="dxa"/>
+          </w:tcPr>
+          <w:p>
+            <w:pPr>
+              <w:rPr>
+                <w:rFonts w:ascii="Courier New" w:hAnsi="Courier New" w:cs="Courier New"/>
+              </w:rPr>
+            </w:pPr>
+            <w:proofErr w:type="spellStart"/>
+            <w:r>
+              <w:rPr>
+                <w:rFonts w:ascii="Courier New" w:hAnsi="Courier New" w:cs="Courier New"/>
+              </w:rPr>
+              <w:t>FromExpressions</w:t>
+            </w:r>
+            <w:proofErr w:type="spellEnd"/>
             <w:r>
               <w:rPr>
                 <w:rFonts w:ascii="Courier New" w:hAnsi="Courier New" w:cs="Courier New"/>
@@ -3370,6 +3863,64 @@
               <w:rPr>
                 <w:rFonts w:ascii="Courier New" w:hAnsi="Courier New" w:cs="Courier New"/>
               </w:rPr>
+              <w:t>source.FromExpressions</w:t>
+            </w:r>
+            <w:proofErr w:type="spellEnd"/>
+          </w:p>
+          <w:p>
+            <w:pPr>
+              <w:rPr>
+                <w:rFonts w:ascii="Courier New" w:hAnsi="Courier New" w:cs="Courier New"/>
+              </w:rPr>
+            </w:pPr>
+            <w:proofErr w:type="spellStart"/>
+            <w:r>
+              <w:rPr>
+                <w:rFonts w:ascii="Courier New" w:hAnsi="Courier New" w:cs="Courier New"/>
+              </w:rPr>
+              <w:t>FromIdentifiers</w:t>
+            </w:r>
+            <w:proofErr w:type="spellEnd"/>
+            <w:r>
+              <w:rPr>
+                <w:rFonts w:ascii="Courier New" w:hAnsi="Courier New" w:cs="Courier New"/>
+              </w:rPr>
+              <w:t xml:space="preserve"> = </w:t>
+            </w:r>
+            <w:proofErr w:type="spellStart"/>
+            <w:r>
+              <w:rPr>
+                <w:rFonts w:ascii="Courier New" w:hAnsi="Courier New" w:cs="Courier New"/>
+              </w:rPr>
+              <w:t>source.FromIdentifiers</w:t>
+            </w:r>
+            <w:proofErr w:type="spellEnd"/>
+          </w:p>
+          <w:p>
+            <w:pPr>
+              <w:rPr>
+                <w:rFonts w:ascii="Courier New" w:hAnsi="Courier New" w:cs="Courier New"/>
+              </w:rPr>
+            </w:pPr>
+            <w:proofErr w:type="spellStart"/>
+            <w:r>
+              <w:rPr>
+                <w:rFonts w:ascii="Courier New" w:hAnsi="Courier New" w:cs="Courier New"/>
+              </w:rPr>
+              <w:t>WhereExpressions</w:t>
+            </w:r>
+            <w:proofErr w:type="spellEnd"/>
+            <w:r>
+              <w:rPr>
+                <w:rFonts w:ascii="Courier New" w:hAnsi="Courier New" w:cs="Courier New"/>
+              </w:rPr>
+              <w:t xml:space="preserve"> = </w:t>
+            </w:r>
+            <w:proofErr w:type="spellStart"/>
+            <w:r>
+              <w:rPr>
+                <w:rFonts w:ascii="Courier New" w:hAnsi="Courier New" w:cs="Courier New"/>
+              </w:rPr>
               <w:t>source.WhereExpressions</w:t>
             </w:r>
             <w:proofErr w:type="spellEnd"/>
@@ -3466,7 +4017,6 @@
               <w:rPr>
                 <w:rFonts w:ascii="Courier New" w:hAnsi="Courier New" w:cs="Courier New"/>
               </w:rPr>
-              <w:lastRenderedPageBreak/>
               <w:t>OrderExpressions</w:t>
             </w:r>
             <w:proofErr w:type="spellEnd"/>
@@ -3532,6 +4082,330 @@
               </w:rPr>
               <w:t>}</w:t>
             </w:r>
+          </w:p>
+        </w:tc>
+      </w:tr>
+      <w:tr>
+        <w:tc>
+          <w:tcPr>
+            <w:tcW w:w="3085" w:type="dxa"/>
+          </w:tcPr>
+          <w:p>
+            <w:pPr>
+              <w:rPr>
+                <w:rFonts w:ascii="Courier New" w:hAnsi="Courier New" w:cs="Courier New"/>
+              </w:rPr>
+            </w:pPr>
+            <w:proofErr w:type="spellStart"/>
+            <w:r>
+              <w:rPr>
+                <w:rFonts w:ascii="Courier New" w:hAnsi="Courier New" w:cs="Courier New"/>
+              </w:rPr>
+              <w:t>DistinctExpression</w:t>
+            </w:r>
+            <w:proofErr w:type="spellEnd"/>
+          </w:p>
+          <w:p>
+            <w:pPr>
+              <w:pStyle w:val="ListParagraph"/>
+              <w:numPr>
+                <w:ilvl w:val="0"/>
+                <w:numId w:val="4"/>
+              </w:numPr>
+              <w:rPr>
+                <w:rFonts w:ascii="Courier New" w:hAnsi="Courier New" w:cs="Courier New"/>
+              </w:rPr>
+            </w:pPr>
+            <w:proofErr w:type="spellStart"/>
+            <w:r>
+              <w:rPr>
+                <w:rFonts w:ascii="Courier New" w:hAnsi="Courier New" w:cs="Courier New"/>
+              </w:rPr>
+              <w:t>TopLevel</w:t>
+            </w:r>
+            <w:proofErr w:type="spellEnd"/>
+          </w:p>
+          <w:p>
+            <w:pPr>
+              <w:pStyle w:val="ListParagraph"/>
+              <w:numPr>
+                <w:ilvl w:val="0"/>
+                <w:numId w:val="1"/>
+              </w:numPr>
+              <w:rPr>
+                <w:rFonts w:ascii="Courier New" w:hAnsi="Courier New" w:cs="Courier New"/>
+              </w:rPr>
+            </w:pPr>
+            <w:proofErr w:type="spellStart"/>
+            <w:r>
+              <w:rPr>
+                <w:rFonts w:ascii="Courier New" w:hAnsi="Courier New" w:cs="Courier New"/>
+              </w:rPr>
+              <w:t>FromExpressions</w:t>
+            </w:r>
+            <w:proofErr w:type="spellEnd"/>
+          </w:p>
+          <w:p>
+            <w:pPr>
+              <w:pStyle w:val="ListParagraph"/>
+              <w:numPr>
+                <w:ilvl w:val="0"/>
+                <w:numId w:val="1"/>
+              </w:numPr>
+              <w:rPr>
+                <w:rFonts w:ascii="Courier New" w:hAnsi="Courier New" w:cs="Courier New"/>
+              </w:rPr>
+            </w:pPr>
+            <w:proofErr w:type="spellStart"/>
+            <w:r>
+              <w:rPr>
+                <w:rFonts w:ascii="Courier New" w:hAnsi="Courier New" w:cs="Courier New"/>
+              </w:rPr>
+              <w:t>FromIdentifiers</w:t>
+            </w:r>
+            <w:proofErr w:type="spellEnd"/>
+          </w:p>
+          <w:p>
+            <w:pPr>
+              <w:pStyle w:val="ListParagraph"/>
+              <w:numPr>
+                <w:ilvl w:val="0"/>
+                <w:numId w:val="1"/>
+              </w:numPr>
+              <w:rPr>
+                <w:rFonts w:ascii="Courier New" w:hAnsi="Courier New" w:cs="Courier New"/>
+              </w:rPr>
+            </w:pPr>
+            <w:proofErr w:type="spellStart"/>
+            <w:r>
+              <w:rPr>
+                <w:rFonts w:ascii="Courier New" w:hAnsi="Courier New" w:cs="Courier New"/>
+              </w:rPr>
+              <w:t>WhereExpressions</w:t>
+            </w:r>
+            <w:proofErr w:type="spellEnd"/>
+          </w:p>
+          <w:p>
+            <w:pPr>
+              <w:pStyle w:val="ListParagraph"/>
+              <w:numPr>
+                <w:ilvl w:val="0"/>
+                <w:numId w:val="1"/>
+              </w:numPr>
+              <w:rPr>
+                <w:rFonts w:ascii="Courier New" w:hAnsi="Courier New" w:cs="Courier New"/>
+              </w:rPr>
+            </w:pPr>
+            <w:proofErr w:type="spellStart"/>
+            <w:r>
+              <w:rPr>
+                <w:rFonts w:ascii="Courier New" w:hAnsi="Courier New" w:cs="Courier New"/>
+              </w:rPr>
+              <w:t>ProjExpression</w:t>
+            </w:r>
+            <w:r>
+              <w:rPr>
+                <w:rFonts w:ascii="Courier New" w:hAnsi="Courier New" w:cs="Courier New"/>
+              </w:rPr>
+              <w:t>s</w:t>
+            </w:r>
+            <w:proofErr w:type="spellEnd"/>
+          </w:p>
+        </w:tc>
+        <w:tc>
+          <w:tcPr>
+            <w:tcW w:w="3402" w:type="dxa"/>
+          </w:tcPr>
+          <w:p>
+            <w:pPr>
+              <w:rPr>
+                <w:rFonts w:ascii="Courier New" w:hAnsi="Courier New" w:cs="Courier New"/>
+              </w:rPr>
+            </w:pPr>
+            <w:proofErr w:type="spellStart"/>
+            <w:r>
+              <w:rPr>
+                <w:rFonts w:ascii="Courier New" w:hAnsi="Courier New" w:cs="Courier New"/>
+              </w:rPr>
+              <w:t>SelectExpression</w:t>
+            </w:r>
+            <w:proofErr w:type="spellEnd"/>
+            <w:r>
+              <w:rPr>
+                <w:rFonts w:ascii="Courier New" w:hAnsi="Courier New" w:cs="Courier New"/>
+              </w:rPr>
+              <w:t xml:space="preserve"> (</w:t>
+            </w:r>
+            <w:proofErr w:type="spellStart"/>
+            <w:r>
+              <w:rPr>
+                <w:rFonts w:ascii="Courier New" w:hAnsi="Courier New" w:cs="Courier New"/>
+              </w:rPr>
+              <w:t>TopLevel</w:t>
+            </w:r>
+            <w:proofErr w:type="spellEnd"/>
+            <w:r>
+              <w:rPr>
+                <w:rFonts w:ascii="Courier New" w:hAnsi="Courier New" w:cs="Courier New"/>
+              </w:rPr>
+              <w:t>) se</w:t>
+            </w:r>
+          </w:p>
+        </w:tc>
+        <w:tc>
+          <w:tcPr>
+            <w:tcW w:w="7229" w:type="dxa"/>
+          </w:tcPr>
+          <w:p>
+            <w:pPr>
+              <w:rPr>
+                <w:rFonts w:ascii="Courier New" w:hAnsi="Courier New" w:cs="Courier New"/>
+              </w:rPr>
+            </w:pPr>
+            <w:proofErr w:type="spellStart"/>
+            <w:r>
+              <w:rPr>
+                <w:rFonts w:ascii="Courier New" w:hAnsi="Courier New" w:cs="Courier New"/>
+              </w:rPr>
+              <w:t>FromExpressions</w:t>
+            </w:r>
+            <w:proofErr w:type="spellEnd"/>
+            <w:r>
+              <w:rPr>
+                <w:rFonts w:ascii="Courier New" w:hAnsi="Courier New" w:cs="Courier New"/>
+              </w:rPr>
+              <w:t xml:space="preserve"> = </w:t>
+            </w:r>
+            <w:proofErr w:type="spellStart"/>
+            <w:r>
+              <w:rPr>
+                <w:rFonts w:ascii="Courier New" w:hAnsi="Courier New" w:cs="Courier New"/>
+              </w:rPr>
+              <w:t>se.FromExpressions</w:t>
+            </w:r>
+            <w:proofErr w:type="spellEnd"/>
+          </w:p>
+          <w:p>
+            <w:pPr>
+              <w:rPr>
+                <w:rFonts w:ascii="Courier New" w:hAnsi="Courier New" w:cs="Courier New"/>
+              </w:rPr>
+            </w:pPr>
+            <w:proofErr w:type="spellStart"/>
+            <w:r>
+              <w:rPr>
+                <w:rFonts w:ascii="Courier New" w:hAnsi="Courier New" w:cs="Courier New"/>
+              </w:rPr>
+              <w:t>FromIdentifiers</w:t>
+            </w:r>
+            <w:proofErr w:type="spellEnd"/>
+            <w:r>
+              <w:rPr>
+                <w:rFonts w:ascii="Courier New" w:hAnsi="Courier New" w:cs="Courier New"/>
+              </w:rPr>
+              <w:t xml:space="preserve"> = </w:t>
+            </w:r>
+            <w:proofErr w:type="spellStart"/>
+            <w:r>
+              <w:rPr>
+                <w:rFonts w:ascii="Courier New" w:hAnsi="Courier New" w:cs="Courier New"/>
+              </w:rPr>
+              <w:t>se.FromIdentifiers</w:t>
+            </w:r>
+            <w:proofErr w:type="spellEnd"/>
+          </w:p>
+          <w:p>
+            <w:pPr>
+              <w:rPr>
+                <w:rFonts w:ascii="Courier New" w:hAnsi="Courier New" w:cs="Courier New"/>
+              </w:rPr>
+            </w:pPr>
+            <w:proofErr w:type="spellStart"/>
+            <w:r>
+              <w:rPr>
+                <w:rFonts w:ascii="Courier New" w:hAnsi="Courier New" w:cs="Courier New"/>
+              </w:rPr>
+              <w:t>WhereExpressions</w:t>
+            </w:r>
+            <w:proofErr w:type="spellEnd"/>
+            <w:r>
+              <w:rPr>
+                <w:rFonts w:ascii="Courier New" w:hAnsi="Courier New" w:cs="Courier New"/>
+              </w:rPr>
+              <w:t xml:space="preserve"> = </w:t>
+            </w:r>
+            <w:proofErr w:type="spellStart"/>
+            <w:r>
+              <w:rPr>
+                <w:rFonts w:ascii="Courier New" w:hAnsi="Courier New" w:cs="Courier New"/>
+              </w:rPr>
+              <w:t>se.WhereExpressions</w:t>
+            </w:r>
+            <w:proofErr w:type="spellEnd"/>
+          </w:p>
+          <w:p>
+            <w:pPr>
+              <w:rPr>
+                <w:rFonts w:ascii="Courier New" w:hAnsi="Courier New" w:cs="Courier New"/>
+              </w:rPr>
+            </w:pPr>
+            <w:proofErr w:type="spellStart"/>
+            <w:r>
+              <w:rPr>
+                <w:rFonts w:ascii="Courier New" w:hAnsi="Courier New" w:cs="Courier New"/>
+              </w:rPr>
+              <w:t>ProjExpr</w:t>
+            </w:r>
+            <w:r>
+              <w:rPr>
+                <w:rFonts w:ascii="Courier New" w:hAnsi="Courier New" w:cs="Courier New"/>
+              </w:rPr>
+              <w:t>essions</w:t>
+            </w:r>
+            <w:proofErr w:type="spellEnd"/>
+            <w:r>
+              <w:rPr>
+                <w:rFonts w:ascii="Courier New" w:hAnsi="Courier New" w:cs="Courier New"/>
+              </w:rPr>
+              <w:t xml:space="preserve"> = </w:t>
+            </w:r>
+            <w:proofErr w:type="spellStart"/>
+            <w:r>
+              <w:rPr>
+                <w:rFonts w:ascii="Courier New" w:hAnsi="Courier New" w:cs="Courier New"/>
+              </w:rPr>
+              <w:t>se.ProjExpressions</w:t>
+            </w:r>
+            <w:proofErr w:type="spellEnd"/>
+          </w:p>
+          <w:p>
+            <w:pPr>
+              <w:rPr>
+                <w:rFonts w:ascii="Courier New" w:hAnsi="Courier New" w:cs="Courier New"/>
+              </w:rPr>
+            </w:pPr>
+            <w:proofErr w:type="spellStart"/>
+            <w:r>
+              <w:rPr>
+                <w:rFonts w:ascii="Courier New" w:hAnsi="Courier New" w:cs="Courier New"/>
+              </w:rPr>
+              <w:t>OrderExpressions</w:t>
+            </w:r>
+            <w:proofErr w:type="spellEnd"/>
+            <w:r>
+              <w:rPr>
+                <w:rFonts w:ascii="Courier New" w:hAnsi="Courier New" w:cs="Courier New"/>
+              </w:rPr>
+              <w:t xml:space="preserve"> = </w:t>
+            </w:r>
+            <w:proofErr w:type="spellStart"/>
+            <w:r>
+              <w:rPr>
+                <w:rFonts w:ascii="Courier New" w:hAnsi="Courier New" w:cs="Courier New"/>
+              </w:rPr>
+              <w:t>se.OrderExpressions</w:t>
+            </w:r>
+            <w:proofErr w:type="spellEnd"/>
           </w:p>
         </w:tc>
       </w:tr>

</xml_diff>